<commit_message>
This is copied Pratiksha folde
</commit_message>
<xml_diff>
--- a/groupinfo.docx
+++ b/groupinfo.docx
@@ -64,7 +64,17 @@
           <w:szCs w:val="28"/>
           <w:lang w:val="en-US"/>
         </w:rPr>
-        <w:t>Name :</w:t>
+        <w:t>1.</w:t>
+      </w:r>
+      <w:r>
+        <w:rPr>
+          <w:b/>
+          <w:i/>
+          <w:sz w:val="28"/>
+          <w:szCs w:val="28"/>
+          <w:lang w:val="en-US"/>
+        </w:rPr>
+        <w:t>Name</w:t>
       </w:r>
       <w:proofErr w:type="gramEnd"/>
       <w:r>
@@ -75,15 +85,43 @@
           <w:szCs w:val="28"/>
           <w:lang w:val="en-US"/>
         </w:rPr>
+        <w:t xml:space="preserve"> : </w:t>
+      </w:r>
+      <w:proofErr w:type="spellStart"/>
+      <w:r>
+        <w:rPr>
+          <w:sz w:val="28"/>
+          <w:szCs w:val="28"/>
+          <w:lang w:val="en-US"/>
+        </w:rPr>
+        <w:t>Pratiksha</w:t>
+      </w:r>
+      <w:proofErr w:type="spellEnd"/>
+      <w:r>
+        <w:rPr>
+          <w:sz w:val="28"/>
+          <w:szCs w:val="28"/>
+          <w:lang w:val="en-US"/>
+        </w:rPr>
         <w:t xml:space="preserve"> </w:t>
       </w:r>
-      <w:r>
-        <w:rPr>
-          <w:sz w:val="28"/>
-          <w:szCs w:val="28"/>
-          <w:lang w:val="en-US"/>
-        </w:rPr>
-        <w:t>Pratiksha Shivaji Masal</w:t>
+      <w:proofErr w:type="spellStart"/>
+      <w:r>
+        <w:rPr>
+          <w:sz w:val="28"/>
+          <w:szCs w:val="28"/>
+          <w:lang w:val="en-US"/>
+        </w:rPr>
+        <w:t>Shivaji</w:t>
+      </w:r>
+      <w:proofErr w:type="spellEnd"/>
+      <w:r>
+        <w:rPr>
+          <w:sz w:val="28"/>
+          <w:szCs w:val="28"/>
+          <w:lang w:val="en-US"/>
+        </w:rPr>
+        <w:t xml:space="preserve"> Masal</w:t>
       </w:r>
       <w:r>
         <w:rPr>
@@ -142,17 +180,7 @@
           <w:szCs w:val="28"/>
           <w:lang w:val="en-US"/>
         </w:rPr>
-        <w:t>220980720</w:t>
-      </w:r>
-      <w:bookmarkStart w:id="0" w:name="_GoBack"/>
-      <w:bookmarkEnd w:id="0"/>
-      <w:r>
-        <w:rPr>
-          <w:sz w:val="28"/>
-          <w:szCs w:val="28"/>
-          <w:lang w:val="en-US"/>
-        </w:rPr>
-        <w:t>083</w:t>
+        <w:t>220980720083</w:t>
       </w:r>
     </w:p>
     <w:p>
@@ -255,6 +283,251 @@
         </w:rPr>
         <w:t>9763915630/9766328342</w:t>
       </w:r>
+    </w:p>
+    <w:p>
+      <w:pPr>
+        <w:rPr>
+          <w:b/>
+          <w:i/>
+          <w:sz w:val="28"/>
+          <w:szCs w:val="28"/>
+          <w:lang w:val="en-US"/>
+        </w:rPr>
+      </w:pPr>
+      <w:proofErr w:type="gramStart"/>
+      <w:r>
+        <w:rPr>
+          <w:b/>
+          <w:i/>
+          <w:sz w:val="28"/>
+          <w:szCs w:val="28"/>
+          <w:lang w:val="en-US"/>
+        </w:rPr>
+        <w:t>2</w:t>
+      </w:r>
+      <w:r>
+        <w:rPr>
+          <w:b/>
+          <w:i/>
+          <w:sz w:val="28"/>
+          <w:szCs w:val="28"/>
+          <w:lang w:val="en-US"/>
+        </w:rPr>
+        <w:t>.</w:t>
+      </w:r>
+      <w:r>
+        <w:rPr>
+          <w:b/>
+          <w:i/>
+          <w:sz w:val="28"/>
+          <w:szCs w:val="28"/>
+          <w:lang w:val="en-US"/>
+        </w:rPr>
+        <w:t>Name</w:t>
+      </w:r>
+      <w:proofErr w:type="gramEnd"/>
+      <w:r>
+        <w:rPr>
+          <w:b/>
+          <w:i/>
+          <w:sz w:val="28"/>
+          <w:szCs w:val="28"/>
+          <w:lang w:val="en-US"/>
+        </w:rPr>
+        <w:t xml:space="preserve"> : </w:t>
+      </w:r>
+      <w:proofErr w:type="spellStart"/>
+      <w:r>
+        <w:rPr>
+          <w:sz w:val="28"/>
+          <w:szCs w:val="28"/>
+          <w:lang w:val="en-US"/>
+        </w:rPr>
+        <w:t>Pratibha</w:t>
+      </w:r>
+      <w:proofErr w:type="spellEnd"/>
+      <w:r>
+        <w:rPr>
+          <w:sz w:val="28"/>
+          <w:szCs w:val="28"/>
+          <w:lang w:val="en-US"/>
+        </w:rPr>
+        <w:t xml:space="preserve"> </w:t>
+      </w:r>
+      <w:proofErr w:type="spellStart"/>
+      <w:r>
+        <w:rPr>
+          <w:sz w:val="28"/>
+          <w:szCs w:val="28"/>
+          <w:lang w:val="en-US"/>
+        </w:rPr>
+        <w:t>Dilip</w:t>
+      </w:r>
+      <w:proofErr w:type="spellEnd"/>
+      <w:r>
+        <w:rPr>
+          <w:sz w:val="28"/>
+          <w:szCs w:val="28"/>
+          <w:lang w:val="en-US"/>
+        </w:rPr>
+        <w:t xml:space="preserve"> </w:t>
+      </w:r>
+      <w:proofErr w:type="spellStart"/>
+      <w:r>
+        <w:rPr>
+          <w:sz w:val="28"/>
+          <w:szCs w:val="28"/>
+          <w:lang w:val="en-US"/>
+        </w:rPr>
+        <w:t>Kanere</w:t>
+      </w:r>
+      <w:proofErr w:type="spellEnd"/>
+      <w:r>
+        <w:rPr>
+          <w:b/>
+          <w:i/>
+          <w:sz w:val="28"/>
+          <w:szCs w:val="28"/>
+          <w:lang w:val="en-US"/>
+        </w:rPr>
+        <w:t>.</w:t>
+      </w:r>
+    </w:p>
+    <w:p>
+      <w:pPr>
+        <w:rPr>
+          <w:sz w:val="28"/>
+          <w:szCs w:val="28"/>
+          <w:lang w:val="en-US"/>
+        </w:rPr>
+      </w:pPr>
+      <w:r>
+        <w:rPr>
+          <w:b/>
+          <w:i/>
+          <w:sz w:val="28"/>
+          <w:szCs w:val="28"/>
+          <w:lang w:val="en-US"/>
+        </w:rPr>
+        <w:t xml:space="preserve">PRN </w:t>
+      </w:r>
+      <w:proofErr w:type="gramStart"/>
+      <w:r>
+        <w:rPr>
+          <w:b/>
+          <w:i/>
+          <w:sz w:val="28"/>
+          <w:szCs w:val="28"/>
+          <w:lang w:val="en-US"/>
+        </w:rPr>
+        <w:t>NO :</w:t>
+      </w:r>
+      <w:proofErr w:type="gramEnd"/>
+      <w:r>
+        <w:rPr>
+          <w:b/>
+          <w:i/>
+          <w:sz w:val="28"/>
+          <w:szCs w:val="28"/>
+          <w:lang w:val="en-US"/>
+        </w:rPr>
+        <w:t xml:space="preserve"> </w:t>
+      </w:r>
+      <w:r>
+        <w:rPr>
+          <w:sz w:val="28"/>
+          <w:szCs w:val="28"/>
+          <w:lang w:val="en-US"/>
+        </w:rPr>
+        <w:t>220980720081</w:t>
+      </w:r>
+    </w:p>
+    <w:p>
+      <w:pPr>
+        <w:rPr>
+          <w:sz w:val="28"/>
+          <w:szCs w:val="28"/>
+          <w:lang w:val="en-US"/>
+        </w:rPr>
+      </w:pPr>
+      <w:r>
+        <w:rPr>
+          <w:b/>
+          <w:i/>
+          <w:sz w:val="28"/>
+          <w:szCs w:val="28"/>
+          <w:lang w:val="en-US"/>
+        </w:rPr>
+        <w:t xml:space="preserve">Email </w:t>
+      </w:r>
+      <w:proofErr w:type="gramStart"/>
+      <w:r>
+        <w:rPr>
+          <w:b/>
+          <w:i/>
+          <w:sz w:val="28"/>
+          <w:szCs w:val="28"/>
+          <w:lang w:val="en-US"/>
+        </w:rPr>
+        <w:t>ID :</w:t>
+      </w:r>
+      <w:proofErr w:type="gramEnd"/>
+      <w:r>
+        <w:rPr>
+          <w:b/>
+          <w:i/>
+          <w:sz w:val="28"/>
+          <w:szCs w:val="28"/>
+          <w:lang w:val="en-US"/>
+        </w:rPr>
+        <w:t xml:space="preserve"> </w:t>
+      </w:r>
+      <w:r>
+        <w:rPr>
+          <w:sz w:val="28"/>
+          <w:szCs w:val="28"/>
+          <w:lang w:val="en-US"/>
+        </w:rPr>
+        <w:t>pratibhakanere1234@gmail.com</w:t>
+      </w:r>
+    </w:p>
+    <w:p>
+      <w:pPr>
+        <w:rPr>
+          <w:sz w:val="28"/>
+          <w:szCs w:val="28"/>
+          <w:lang w:val="en-US"/>
+        </w:rPr>
+      </w:pPr>
+      <w:r>
+        <w:rPr>
+          <w:b/>
+          <w:i/>
+          <w:sz w:val="28"/>
+          <w:szCs w:val="28"/>
+          <w:lang w:val="en-US"/>
+        </w:rPr>
+        <w:t xml:space="preserve">Contact No : </w:t>
+      </w:r>
+      <w:r>
+        <w:rPr>
+          <w:sz w:val="28"/>
+          <w:szCs w:val="28"/>
+          <w:lang w:val="en-US"/>
+        </w:rPr>
+        <w:t>9975796835</w:t>
+      </w:r>
+      <w:bookmarkStart w:id="0" w:name="_GoBack"/>
+      <w:bookmarkEnd w:id="0"/>
+    </w:p>
+    <w:p>
+      <w:pPr>
+        <w:rPr>
+          <w:sz w:val="28"/>
+          <w:szCs w:val="28"/>
+          <w:lang w:val="en-US"/>
+        </w:rPr>
+      </w:pPr>
     </w:p>
     <w:sectPr>
       <w:pgSz w:w="11906" w:h="16838"/>

</xml_diff>